<commit_message>
Cleaned slenet.py and slenet.ipynb
</commit_message>
<xml_diff>
--- a/Report.docx
+++ b/Report.docx
@@ -93,7 +93,7 @@
           </mc:Choice>
           <mc:Fallback>
             <w:pict>
-              <v:shape id="_x0000_s1026" o:spid="_x0000_s1026" o:spt="202" type="#_x0000_t202" style="position:absolute;left:0pt;margin-left:31.8pt;margin-top:5pt;height:33.75pt;width:332.25pt;z-index:251658240;mso-width-relative:page;mso-height-relative:page;" fillcolor="#FFFFFF [3201]" filled="t" stroked="f" coordsize="21600,21600" o:gfxdata="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">
+              <v:shape id="_x0000_s1026" o:spid="_x0000_s1026" o:spt="202" type="#_x0000_t202" style="position:absolute;left:0pt;margin-left:31.8pt;margin-top:5pt;height:33.75pt;width:332.25pt;z-index:251658240;mso-width-relative:page;mso-height-relative:page;" fillcolor="#FFFFFF [3201]" filled="t" stroked="f" coordsize="21600,21600" o:gfxdata="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">
                 <v:fill on="t" focussize="0,0"/>
                 <v:stroke on="f" weight="0.5pt"/>
                 <v:imagedata o:title=""/>
@@ -206,7 +206,7 @@
           </mc:Choice>
           <mc:Fallback>
             <w:pict>
-              <v:shape id="_x0000_s1026" o:spid="_x0000_s1026" o:spt="202" type="#_x0000_t202" style="position:absolute;left:0pt;margin-left:93.4pt;margin-top:57.35pt;height:130.65pt;width:325.5pt;z-index:251659264;mso-width-relative:page;mso-height-relative:page;" fillcolor="#FFFFFF [3201]" filled="t" stroked="f" coordsize="21600,21600" o:gfxdata="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">
+              <v:shape id="_x0000_s1026" o:spid="_x0000_s1026" o:spt="202" type="#_x0000_t202" style="position:absolute;left:0pt;margin-left:93.4pt;margin-top:57.35pt;height:130.65pt;width:325.5pt;z-index:251659264;mso-width-relative:page;mso-height-relative:page;" fillcolor="#FFFFFF [3201]" filled="t" stroked="f" coordsize="21600,21600" o:gfxdata="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">
                 <v:fill on="t" focussize="0,0"/>
                 <v:stroke on="f" weight="0.5pt"/>
                 <v:imagedata o:title=""/>
@@ -360,15 +360,19 @@
           </w:tcPr>
           <w:p>
             <w:pPr>
-              <w:rPr>
-                <w:sz w:val="28"/>
-                <w:szCs w:val="28"/>
-                <w:vertAlign w:val="baseline"/>
-              </w:rPr>
-            </w:pPr>
-          </w:p>
-          <w:p>
-            <w:pPr>
+              <w:widowControl w:val="0"/>
+              <w:jc w:val="both"/>
+              <w:rPr>
+                <w:sz w:val="28"/>
+                <w:szCs w:val="28"/>
+                <w:vertAlign w:val="baseline"/>
+              </w:rPr>
+            </w:pPr>
+          </w:p>
+          <w:p>
+            <w:pPr>
+              <w:widowControl w:val="0"/>
+              <w:jc w:val="both"/>
               <w:rPr>
                 <w:sz w:val="28"/>
                 <w:szCs w:val="28"/>
@@ -391,15 +395,19 @@
           </w:tcPr>
           <w:p>
             <w:pPr>
-              <w:rPr>
-                <w:sz w:val="28"/>
-                <w:szCs w:val="28"/>
-                <w:vertAlign w:val="baseline"/>
-              </w:rPr>
-            </w:pPr>
-          </w:p>
-          <w:p>
-            <w:pPr>
+              <w:widowControl w:val="0"/>
+              <w:jc w:val="both"/>
+              <w:rPr>
+                <w:sz w:val="28"/>
+                <w:szCs w:val="28"/>
+                <w:vertAlign w:val="baseline"/>
+              </w:rPr>
+            </w:pPr>
+          </w:p>
+          <w:p>
+            <w:pPr>
+              <w:widowControl w:val="0"/>
+              <w:jc w:val="both"/>
               <w:rPr>
                 <w:sz w:val="28"/>
                 <w:szCs w:val="28"/>
@@ -422,15 +430,19 @@
           </w:tcPr>
           <w:p>
             <w:pPr>
-              <w:rPr>
-                <w:sz w:val="28"/>
-                <w:szCs w:val="28"/>
-                <w:vertAlign w:val="baseline"/>
-              </w:rPr>
-            </w:pPr>
-          </w:p>
-          <w:p>
-            <w:pPr>
+              <w:widowControl w:val="0"/>
+              <w:jc w:val="both"/>
+              <w:rPr>
+                <w:sz w:val="28"/>
+                <w:szCs w:val="28"/>
+                <w:vertAlign w:val="baseline"/>
+              </w:rPr>
+            </w:pPr>
+          </w:p>
+          <w:p>
+            <w:pPr>
+              <w:widowControl w:val="0"/>
+              <w:jc w:val="both"/>
               <w:rPr>
                 <w:sz w:val="28"/>
                 <w:szCs w:val="28"/>
@@ -475,6 +487,8 @@
           </w:tcPr>
           <w:p>
             <w:pPr>
+              <w:widowControl w:val="0"/>
+              <w:jc w:val="both"/>
               <w:rPr>
                 <w:sz w:val="28"/>
                 <w:szCs w:val="28"/>
@@ -497,6 +511,8 @@
           </w:tcPr>
           <w:p>
             <w:pPr>
+              <w:widowControl w:val="0"/>
+              <w:jc w:val="both"/>
               <w:rPr>
                 <w:sz w:val="28"/>
                 <w:szCs w:val="28"/>
@@ -519,6 +535,8 @@
           </w:tcPr>
           <w:p>
             <w:pPr>
+              <w:widowControl w:val="0"/>
+              <w:jc w:val="both"/>
               <w:rPr>
                 <w:sz w:val="28"/>
                 <w:szCs w:val="28"/>
@@ -563,6 +581,8 @@
           </w:tcPr>
           <w:p>
             <w:pPr>
+              <w:widowControl w:val="0"/>
+              <w:jc w:val="both"/>
               <w:rPr>
                 <w:sz w:val="28"/>
                 <w:szCs w:val="28"/>
@@ -585,6 +605,8 @@
           </w:tcPr>
           <w:p>
             <w:pPr>
+              <w:widowControl w:val="0"/>
+              <w:jc w:val="both"/>
               <w:rPr>
                 <w:sz w:val="28"/>
                 <w:szCs w:val="28"/>
@@ -607,6 +629,8 @@
           </w:tcPr>
           <w:p>
             <w:pPr>
+              <w:widowControl w:val="0"/>
+              <w:jc w:val="both"/>
               <w:rPr>
                 <w:sz w:val="28"/>
                 <w:szCs w:val="28"/>
@@ -651,6 +675,8 @@
           </w:tcPr>
           <w:p>
             <w:pPr>
+              <w:widowControl w:val="0"/>
+              <w:jc w:val="both"/>
               <w:rPr>
                 <w:sz w:val="28"/>
                 <w:szCs w:val="28"/>
@@ -673,6 +699,8 @@
           </w:tcPr>
           <w:p>
             <w:pPr>
+              <w:widowControl w:val="0"/>
+              <w:jc w:val="both"/>
               <w:rPr>
                 <w:sz w:val="28"/>
                 <w:szCs w:val="28"/>
@@ -695,6 +723,8 @@
           </w:tcPr>
           <w:p>
             <w:pPr>
+              <w:widowControl w:val="0"/>
+              <w:jc w:val="both"/>
               <w:rPr>
                 <w:sz w:val="28"/>
                 <w:szCs w:val="28"/>
@@ -739,6 +769,8 @@
           </w:tcPr>
           <w:p>
             <w:pPr>
+              <w:widowControl w:val="0"/>
+              <w:jc w:val="both"/>
               <w:rPr>
                 <w:sz w:val="28"/>
                 <w:szCs w:val="28"/>
@@ -761,6 +793,8 @@
           </w:tcPr>
           <w:p>
             <w:pPr>
+              <w:widowControl w:val="0"/>
+              <w:jc w:val="both"/>
               <w:rPr>
                 <w:sz w:val="28"/>
                 <w:szCs w:val="28"/>
@@ -783,6 +817,8 @@
           </w:tcPr>
           <w:p>
             <w:pPr>
+              <w:widowControl w:val="0"/>
+              <w:jc w:val="both"/>
               <w:rPr>
                 <w:sz w:val="28"/>
                 <w:szCs w:val="28"/>
@@ -827,6 +863,8 @@
           </w:tcPr>
           <w:p>
             <w:pPr>
+              <w:widowControl w:val="0"/>
+              <w:jc w:val="both"/>
               <w:rPr>
                 <w:sz w:val="28"/>
                 <w:szCs w:val="28"/>
@@ -849,6 +887,8 @@
           </w:tcPr>
           <w:p>
             <w:pPr>
+              <w:widowControl w:val="0"/>
+              <w:jc w:val="both"/>
               <w:rPr>
                 <w:sz w:val="28"/>
                 <w:szCs w:val="28"/>
@@ -871,6 +911,8 @@
           </w:tcPr>
           <w:p>
             <w:pPr>
+              <w:widowControl w:val="0"/>
+              <w:jc w:val="both"/>
               <w:rPr>
                 <w:sz w:val="28"/>
                 <w:szCs w:val="28"/>
@@ -915,6 +957,8 @@
           </w:tcPr>
           <w:p>
             <w:pPr>
+              <w:widowControl w:val="0"/>
+              <w:jc w:val="both"/>
               <w:rPr>
                 <w:sz w:val="28"/>
                 <w:szCs w:val="28"/>
@@ -937,6 +981,8 @@
           </w:tcPr>
           <w:p>
             <w:pPr>
+              <w:widowControl w:val="0"/>
+              <w:jc w:val="both"/>
               <w:rPr>
                 <w:sz w:val="28"/>
                 <w:szCs w:val="28"/>
@@ -959,6 +1005,8 @@
           </w:tcPr>
           <w:p>
             <w:pPr>
+              <w:widowControl w:val="0"/>
+              <w:jc w:val="both"/>
               <w:rPr>
                 <w:sz w:val="28"/>
                 <w:szCs w:val="28"/>
@@ -1003,6 +1051,8 @@
           </w:tcPr>
           <w:p>
             <w:pPr>
+              <w:widowControl w:val="0"/>
+              <w:jc w:val="both"/>
               <w:rPr>
                 <w:sz w:val="28"/>
                 <w:szCs w:val="28"/>
@@ -1025,6 +1075,8 @@
           </w:tcPr>
           <w:p>
             <w:pPr>
+              <w:widowControl w:val="0"/>
+              <w:jc w:val="both"/>
               <w:rPr>
                 <w:sz w:val="28"/>
                 <w:szCs w:val="28"/>
@@ -1047,6 +1099,8 @@
           </w:tcPr>
           <w:p>
             <w:pPr>
+              <w:widowControl w:val="0"/>
+              <w:jc w:val="both"/>
               <w:rPr>
                 <w:sz w:val="28"/>
                 <w:szCs w:val="28"/>
@@ -1091,6 +1145,8 @@
           </w:tcPr>
           <w:p>
             <w:pPr>
+              <w:widowControl w:val="0"/>
+              <w:jc w:val="both"/>
               <w:rPr>
                 <w:sz w:val="28"/>
                 <w:szCs w:val="28"/>
@@ -1113,6 +1169,8 @@
           </w:tcPr>
           <w:p>
             <w:pPr>
+              <w:widowControl w:val="0"/>
+              <w:jc w:val="both"/>
               <w:rPr>
                 <w:sz w:val="28"/>
                 <w:szCs w:val="28"/>
@@ -1135,6 +1193,8 @@
           </w:tcPr>
           <w:p>
             <w:pPr>
+              <w:widowControl w:val="0"/>
+              <w:jc w:val="both"/>
               <w:rPr>
                 <w:sz w:val="28"/>
                 <w:szCs w:val="28"/>
@@ -1179,6 +1239,8 @@
           </w:tcPr>
           <w:p>
             <w:pPr>
+              <w:widowControl w:val="0"/>
+              <w:jc w:val="both"/>
               <w:rPr>
                 <w:sz w:val="28"/>
                 <w:szCs w:val="28"/>
@@ -1201,6 +1263,8 @@
           </w:tcPr>
           <w:p>
             <w:pPr>
+              <w:widowControl w:val="0"/>
+              <w:jc w:val="both"/>
               <w:rPr>
                 <w:sz w:val="28"/>
                 <w:szCs w:val="28"/>
@@ -1223,6 +1287,8 @@
           </w:tcPr>
           <w:p>
             <w:pPr>
+              <w:widowControl w:val="0"/>
+              <w:jc w:val="both"/>
               <w:rPr>
                 <w:sz w:val="28"/>
                 <w:szCs w:val="28"/>
@@ -1267,6 +1333,8 @@
           </w:tcPr>
           <w:p>
             <w:pPr>
+              <w:widowControl w:val="0"/>
+              <w:jc w:val="both"/>
               <w:rPr>
                 <w:sz w:val="28"/>
                 <w:szCs w:val="28"/>
@@ -1289,6 +1357,8 @@
           </w:tcPr>
           <w:p>
             <w:pPr>
+              <w:widowControl w:val="0"/>
+              <w:jc w:val="both"/>
               <w:rPr>
                 <w:sz w:val="28"/>
                 <w:szCs w:val="28"/>
@@ -1311,6 +1381,8 @@
           </w:tcPr>
           <w:p>
             <w:pPr>
+              <w:widowControl w:val="0"/>
+              <w:jc w:val="both"/>
               <w:rPr>
                 <w:sz w:val="28"/>
                 <w:szCs w:val="28"/>
@@ -1566,7 +1638,7 @@
           </mc:Choice>
           <mc:Fallback>
             <w:pict>
-              <v:shape id="_x0000_s1026" o:spid="_x0000_s1026" o:spt="202" type="#_x0000_t202" style="position:absolute;left:0pt;margin-left:94.15pt;margin-top:15pt;height:126.15pt;width:326.2pt;z-index:251660288;mso-width-relative:page;mso-height-relative:page;" fillcolor="#FFFFFF [3201]" filled="t" stroked="f" coordsize="21600,21600" o:gfxdata="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">
+              <v:shape id="_x0000_s1026" o:spid="_x0000_s1026" o:spt="202" type="#_x0000_t202" style="position:absolute;left:0pt;margin-left:94.15pt;margin-top:15pt;height:126.15pt;width:326.2pt;z-index:251660288;mso-width-relative:page;mso-height-relative:page;" fillcolor="#FFFFFF [3201]" filled="t" stroked="f" coordsize="21600,21600" o:gfxdata="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">
                 <v:fill on="t" focussize="0,0"/>
                 <v:stroke on="f" weight="0.5pt"/>
                 <v:imagedata o:title=""/>
@@ -1714,6 +1786,8 @@
           </w:tcPr>
           <w:p>
             <w:pPr>
+              <w:widowControl w:val="0"/>
+              <w:jc w:val="both"/>
               <w:rPr>
                 <w:rFonts w:hint="default" w:ascii="aakar" w:hAnsi="aakar" w:cs="aakar"/>
                 <w:sz w:val="32"/>
@@ -1738,6 +1812,8 @@
           </w:tcPr>
           <w:p>
             <w:pPr>
+              <w:widowControl w:val="0"/>
+              <w:jc w:val="both"/>
               <w:rPr>
                 <w:rFonts w:hint="default" w:ascii="aakar" w:hAnsi="aakar" w:cs="aakar"/>
                 <w:sz w:val="32"/>
@@ -1784,6 +1860,8 @@
           </w:tcPr>
           <w:p>
             <w:pPr>
+              <w:widowControl w:val="0"/>
+              <w:jc w:val="both"/>
               <w:rPr>
                 <w:rFonts w:hint="default" w:ascii="Dingbats" w:hAnsi="Dingbats" w:cs="Dingbats"/>
                 <w:sz w:val="32"/>
@@ -1808,6 +1886,8 @@
           </w:tcPr>
           <w:p>
             <w:pPr>
+              <w:widowControl w:val="0"/>
+              <w:jc w:val="both"/>
               <w:rPr>
                 <w:rFonts w:hint="default" w:ascii="aakar" w:hAnsi="aakar" w:cs="aakar"/>
                 <w:sz w:val="32"/>
@@ -1840,16 +1920,7 @@
                 <w:szCs w:val="32"/>
                 <w:vertAlign w:val="superscript"/>
               </w:rPr>
-              <w:t xml:space="preserve"> </w:t>
-            </w:r>
-            <w:r>
-              <w:rPr>
-                <w:rFonts w:hint="default" w:ascii="aakar" w:hAnsi="aakar" w:cs="aakar"/>
-                <w:sz w:val="32"/>
-                <w:szCs w:val="32"/>
-                <w:vertAlign w:val="superscript"/>
-              </w:rPr>
-              <w:t xml:space="preserve"> </w:t>
+              <w:t xml:space="preserve">  </w:t>
             </w:r>
             <w:r>
               <w:rPr>
@@ -1858,16 +1929,7 @@
                 <w:szCs w:val="32"/>
                 <w:vertAlign w:val="baseline"/>
               </w:rPr>
-              <w:t>,T</w:t>
-            </w:r>
-            <w:r>
-              <w:rPr>
-                <w:rFonts w:hint="default" w:ascii="aakar" w:hAnsi="aakar" w:cs="aakar" w:eastAsiaTheme="minorEastAsia"/>
-                <w:sz w:val="32"/>
-                <w:szCs w:val="32"/>
-                <w:vertAlign w:val="baseline"/>
-              </w:rPr>
-              <w:t xml:space="preserve">anh, Adam, Average Pooling, Cross Entropy Loss, L2 Regularization ( lambda = 0.65), </w:t>
+              <w:t xml:space="preserve">,Tanh, Adam, Average Pooling, Cross Entropy Loss, L2 Regularization ( lambda = 0.65), </w:t>
             </w:r>
           </w:p>
         </w:tc>
@@ -1899,6 +1961,8 @@
           </w:tcPr>
           <w:p>
             <w:pPr>
+              <w:widowControl w:val="0"/>
+              <w:jc w:val="both"/>
               <w:rPr>
                 <w:rFonts w:hint="default" w:ascii="aakar" w:hAnsi="aakar" w:cs="aakar"/>
                 <w:sz w:val="32"/>
@@ -1923,6 +1987,8 @@
           </w:tcPr>
           <w:p>
             <w:pPr>
+              <w:widowControl w:val="0"/>
+              <w:jc w:val="both"/>
               <w:rPr>
                 <w:rFonts w:hint="default" w:ascii="aakar" w:hAnsi="aakar" w:cs="aakar"/>
                 <w:sz w:val="32"/>
@@ -2023,6 +2089,8 @@
           </w:tcPr>
           <w:p>
             <w:pPr>
+              <w:widowControl w:val="0"/>
+              <w:jc w:val="both"/>
               <w:rPr>
                 <w:rFonts w:hint="default" w:ascii="aakar" w:hAnsi="aakar" w:cs="aakar"/>
                 <w:sz w:val="32"/>
@@ -2047,6 +2115,8 @@
           </w:tcPr>
           <w:p>
             <w:pPr>
+              <w:widowControl w:val="0"/>
+              <w:jc w:val="both"/>
               <w:rPr>
                 <w:rFonts w:hint="default" w:ascii="aakar" w:hAnsi="aakar" w:cs="aakar"/>
                 <w:sz w:val="32"/>
@@ -2079,16 +2149,7 @@
                 <w:szCs w:val="32"/>
                 <w:vertAlign w:val="superscript"/>
               </w:rPr>
-              <w:t xml:space="preserve"> </w:t>
-            </w:r>
-            <w:r>
-              <w:rPr>
-                <w:rFonts w:hint="default" w:ascii="aakar" w:hAnsi="aakar" w:cs="aakar"/>
-                <w:sz w:val="32"/>
-                <w:szCs w:val="32"/>
-                <w:vertAlign w:val="superscript"/>
-              </w:rPr>
-              <w:t xml:space="preserve"> </w:t>
+              <w:t xml:space="preserve">  </w:t>
             </w:r>
             <w:r>
               <w:rPr>
@@ -2174,6 +2235,8 @@
           </w:tcPr>
           <w:p>
             <w:pPr>
+              <w:widowControl w:val="0"/>
+              <w:jc w:val="both"/>
               <w:rPr>
                 <w:rFonts w:hint="default" w:ascii="aakar" w:hAnsi="aakar" w:cs="aakar"/>
                 <w:sz w:val="32"/>
@@ -2198,6 +2261,8 @@
           </w:tcPr>
           <w:p>
             <w:pPr>
+              <w:widowControl w:val="0"/>
+              <w:jc w:val="both"/>
               <w:rPr>
                 <w:rFonts w:hint="default" w:ascii="aakar" w:hAnsi="aakar" w:cs="aakar"/>
                 <w:sz w:val="32"/>
@@ -2316,6 +2381,8 @@
           </w:tcPr>
           <w:p>
             <w:pPr>
+              <w:widowControl w:val="0"/>
+              <w:jc w:val="both"/>
               <w:rPr>
                 <w:rFonts w:hint="default" w:ascii="aakar" w:hAnsi="aakar" w:cs="aakar"/>
                 <w:sz w:val="32"/>
@@ -2340,6 +2407,8 @@
           </w:tcPr>
           <w:p>
             <w:pPr>
+              <w:widowControl w:val="0"/>
+              <w:jc w:val="both"/>
               <w:rPr>
                 <w:rFonts w:hint="default" w:ascii="aakar" w:hAnsi="aakar" w:cs="aakar"/>
                 <w:sz w:val="32"/>
@@ -2476,6 +2545,8 @@
           </w:tcPr>
           <w:p>
             <w:pPr>
+              <w:widowControl w:val="0"/>
+              <w:jc w:val="both"/>
               <w:rPr>
                 <w:rFonts w:hint="default" w:ascii="aakar" w:hAnsi="aakar" w:cs="aakar"/>
                 <w:sz w:val="32"/>
@@ -2500,6 +2571,8 @@
           </w:tcPr>
           <w:p>
             <w:pPr>
+              <w:widowControl w:val="0"/>
+              <w:jc w:val="both"/>
               <w:rPr>
                 <w:rFonts w:hint="default" w:ascii="aakar" w:hAnsi="aakar" w:cs="aakar"/>
                 <w:sz w:val="32"/>
@@ -2627,6 +2700,8 @@
           </w:tcPr>
           <w:p>
             <w:pPr>
+              <w:widowControl w:val="0"/>
+              <w:jc w:val="both"/>
               <w:rPr>
                 <w:rFonts w:hint="default" w:ascii="aakar" w:hAnsi="aakar" w:cs="aakar"/>
                 <w:sz w:val="32"/>
@@ -2651,6 +2726,8 @@
           </w:tcPr>
           <w:p>
             <w:pPr>
+              <w:widowControl w:val="0"/>
+              <w:jc w:val="both"/>
               <w:rPr>
                 <w:rFonts w:hint="default" w:ascii="aakar" w:hAnsi="aakar" w:cs="aakar"/>
                 <w:sz w:val="32"/>
@@ -2692,16 +2769,7 @@
                 <w:szCs w:val="32"/>
                 <w:vertAlign w:val="baseline"/>
               </w:rPr>
-              <w:t>,</w:t>
-            </w:r>
-            <w:r>
-              <w:rPr>
-                <w:rFonts w:hint="default" w:ascii="aakar" w:hAnsi="aakar" w:cs="aakar"/>
-                <w:sz w:val="32"/>
-                <w:szCs w:val="32"/>
-                <w:vertAlign w:val="baseline"/>
-              </w:rPr>
-              <w:t>Tanh</w:t>
+              <w:t>,Tanh</w:t>
             </w:r>
             <w:r>
               <w:rPr>
@@ -2787,6 +2855,8 @@
           </w:tcPr>
           <w:p>
             <w:pPr>
+              <w:widowControl w:val="0"/>
+              <w:jc w:val="both"/>
               <w:rPr>
                 <w:rFonts w:hint="default" w:ascii="aakar" w:hAnsi="aakar" w:cs="aakar"/>
                 <w:sz w:val="32"/>
@@ -2811,6 +2881,8 @@
           </w:tcPr>
           <w:p>
             <w:pPr>
+              <w:widowControl w:val="0"/>
+              <w:jc w:val="both"/>
               <w:rPr>
                 <w:rFonts w:hint="default" w:ascii="aakar" w:hAnsi="aakar" w:cs="aakar"/>
                 <w:sz w:val="32"/>
@@ -2852,16 +2924,7 @@
                 <w:szCs w:val="32"/>
                 <w:vertAlign w:val="baseline"/>
               </w:rPr>
-              <w:t>,</w:t>
-            </w:r>
-            <w:r>
-              <w:rPr>
-                <w:rFonts w:hint="default" w:ascii="aakar" w:hAnsi="aakar" w:cs="aakar"/>
-                <w:sz w:val="32"/>
-                <w:szCs w:val="32"/>
-                <w:vertAlign w:val="baseline"/>
-              </w:rPr>
-              <w:t>Tanh</w:t>
+              <w:t>,Tanh</w:t>
             </w:r>
             <w:r>
               <w:rPr>
@@ -2947,6 +3010,8 @@
           </w:tcPr>
           <w:p>
             <w:pPr>
+              <w:widowControl w:val="0"/>
+              <w:jc w:val="both"/>
               <w:rPr>
                 <w:rFonts w:hint="default" w:ascii="aakar" w:hAnsi="aakar" w:cs="aakar"/>
                 <w:sz w:val="32"/>
@@ -2971,6 +3036,8 @@
           </w:tcPr>
           <w:p>
             <w:pPr>
+              <w:widowControl w:val="0"/>
+              <w:jc w:val="both"/>
               <w:rPr>
                 <w:rFonts w:hint="default" w:ascii="aakar" w:hAnsi="aakar" w:cs="aakar"/>
                 <w:sz w:val="32"/>
@@ -3012,6 +3079,15 @@
                 <w:szCs w:val="32"/>
                 <w:vertAlign w:val="baseline"/>
               </w:rPr>
+              <w:t>,Tanh</w:t>
+            </w:r>
+            <w:r>
+              <w:rPr>
+                <w:rFonts w:hint="default" w:ascii="aakar" w:hAnsi="aakar" w:cs="aakar" w:eastAsiaTheme="minorEastAsia"/>
+                <w:sz w:val="32"/>
+                <w:szCs w:val="32"/>
+                <w:vertAlign w:val="baseline"/>
+              </w:rPr>
               <w:t>,</w:t>
             </w:r>
             <w:r>
@@ -3021,43 +3097,7 @@
                 <w:szCs w:val="32"/>
                 <w:vertAlign w:val="baseline"/>
               </w:rPr>
-              <w:t>Tanh</w:t>
-            </w:r>
-            <w:r>
-              <w:rPr>
-                <w:rFonts w:hint="default" w:ascii="aakar" w:hAnsi="aakar" w:cs="aakar" w:eastAsiaTheme="minorEastAsia"/>
-                <w:sz w:val="32"/>
-                <w:szCs w:val="32"/>
-                <w:vertAlign w:val="baseline"/>
-              </w:rPr>
-              <w:t>,</w:t>
-            </w:r>
-            <w:r>
-              <w:rPr>
-                <w:rFonts w:hint="default" w:ascii="aakar" w:hAnsi="aakar" w:cs="aakar"/>
-                <w:sz w:val="32"/>
-                <w:szCs w:val="32"/>
-                <w:vertAlign w:val="baseline"/>
-              </w:rPr>
-              <w:t xml:space="preserve"> RMSprop</w:t>
-            </w:r>
-            <w:r>
-              <w:rPr>
-                <w:rFonts w:hint="default" w:ascii="aakar" w:hAnsi="aakar" w:cs="aakar"/>
-                <w:sz w:val="32"/>
-                <w:szCs w:val="32"/>
-                <w:vertAlign w:val="baseline"/>
-              </w:rPr>
-              <w:t xml:space="preserve"> with default settings in Pytorch</w:t>
-            </w:r>
-            <w:r>
-              <w:rPr>
-                <w:rFonts w:hint="default" w:ascii="aakar" w:hAnsi="aakar" w:cs="aakar"/>
-                <w:sz w:val="32"/>
-                <w:szCs w:val="32"/>
-                <w:vertAlign w:val="baseline"/>
-              </w:rPr>
-              <w:t>,</w:t>
+              <w:t xml:space="preserve"> RMSprop with default settings in Pytorch,</w:t>
             </w:r>
             <w:r>
               <w:rPr>
@@ -3125,6 +3165,8 @@
           </w:tcPr>
           <w:p>
             <w:pPr>
+              <w:widowControl w:val="0"/>
+              <w:jc w:val="both"/>
               <w:rPr>
                 <w:rFonts w:hint="default" w:ascii="aakar" w:hAnsi="aakar" w:cs="aakar"/>
                 <w:sz w:val="32"/>
@@ -3149,6 +3191,8 @@
           </w:tcPr>
           <w:p>
             <w:pPr>
+              <w:widowControl w:val="0"/>
+              <w:jc w:val="both"/>
               <w:rPr>
                 <w:rFonts w:hint="default" w:ascii="aakar" w:hAnsi="aakar" w:cs="aakar"/>
                 <w:sz w:val="32"/>
@@ -3181,16 +3225,7 @@
                 <w:szCs w:val="32"/>
                 <w:vertAlign w:val="superscript"/>
               </w:rPr>
-              <w:t xml:space="preserve"> </w:t>
-            </w:r>
-            <w:r>
-              <w:rPr>
-                <w:rFonts w:hint="default" w:ascii="aakar" w:hAnsi="aakar" w:cs="aakar"/>
-                <w:sz w:val="32"/>
-                <w:szCs w:val="32"/>
-                <w:vertAlign w:val="superscript"/>
-              </w:rPr>
-              <w:t xml:space="preserve"> </w:t>
+              <w:t xml:space="preserve">  </w:t>
             </w:r>
             <w:r>
               <w:rPr>
@@ -3201,8 +3236,6 @@
               </w:rPr>
               <w:t>,</w:t>
             </w:r>
-            <w:bookmarkStart w:id="0" w:name="_GoBack"/>
-            <w:bookmarkEnd w:id="0"/>
             <w:r>
               <w:rPr>
                 <w:rFonts w:hint="default" w:ascii="aakar" w:hAnsi="aakar" w:cs="aakar" w:eastAsiaTheme="minorEastAsia"/>
@@ -3210,16 +3243,7 @@
                 <w:szCs w:val="32"/>
                 <w:vertAlign w:val="baseline"/>
               </w:rPr>
-              <w:t>ReLU</w:t>
-            </w:r>
-            <w:r>
-              <w:rPr>
-                <w:rFonts w:hint="default" w:ascii="aakar" w:hAnsi="aakar" w:cs="aakar" w:eastAsiaTheme="minorEastAsia"/>
-                <w:sz w:val="32"/>
-                <w:szCs w:val="32"/>
-                <w:vertAlign w:val="baseline"/>
-              </w:rPr>
-              <w:t>,</w:t>
+              <w:t>ReLU,</w:t>
             </w:r>
             <w:r>
               <w:rPr>
@@ -3276,6 +3300,56 @@
           <w:sz w:val="20"/>
         </w:rPr>
       </w:pPr>
+    </w:p>
+    <w:p>
+      <w:pPr>
+        <w:rPr>
+          <w:sz w:val="20"/>
+        </w:rPr>
+      </w:pPr>
+    </w:p>
+    <w:p>
+      <w:pPr>
+        <w:rPr>
+          <w:sz w:val="20"/>
+        </w:rPr>
+      </w:pPr>
+    </w:p>
+    <w:p>
+      <w:pPr>
+        <w:rPr>
+          <w:sz w:val="20"/>
+        </w:rPr>
+      </w:pPr>
+    </w:p>
+    <w:p>
+      <w:pPr>
+        <w:rPr>
+          <w:sz w:val="20"/>
+        </w:rPr>
+      </w:pPr>
+      <w:r>
+        <w:rPr>
+          <w:sz w:val="20"/>
+        </w:rPr>
+        <w:br w:type="page"/>
+      </w:r>
+    </w:p>
+    <w:p>
+      <w:pPr>
+        <w:rPr>
+          <w:sz w:val="20"/>
+        </w:rPr>
+      </w:pPr>
+    </w:p>
+    <w:p>
+      <w:pPr>
+        <w:rPr>
+          <w:sz w:val="20"/>
+        </w:rPr>
+      </w:pPr>
+      <w:bookmarkStart w:id="0" w:name="_GoBack"/>
+      <w:bookmarkEnd w:id="0"/>
     </w:p>
     <w:sectPr>
       <w:pgSz w:w="11850" w:h="16783"/>

</xml_diff>